<commit_message>
Dernieres modifications de la grille.
</commit_message>
<xml_diff>
--- a/WpfApplication2/Rapport/GRILLE DEVALUATION.docx
+++ b/WpfApplication2/Rapport/GRILLE DEVALUATION.docx
@@ -60,17 +60,17 @@
               <w:rPr>
                 <w:rFonts w:ascii="Calibri" w:hAnsi="Calibri"/>
                 <w:b/>
-              </w:rPr>
-            </w:pPr>
-            <w:proofErr w:type="spellStart"/>
+                <w:lang w:val="fr-CA"/>
+              </w:rPr>
+            </w:pPr>
             <w:r>
               <w:rPr>
                 <w:rFonts w:ascii="Calibri" w:hAnsi="Calibri"/>
                 <w:b/>
+                <w:lang w:val="fr-CA"/>
               </w:rPr>
               <w:t>Fonctionnalité</w:t>
             </w:r>
-            <w:proofErr w:type="spellEnd"/>
           </w:p>
           <w:p>
             <w:pPr>
@@ -380,14 +380,282 @@
                 <w:rFonts w:ascii="Calibri" w:hAnsi="Calibri"/>
                 <w:lang w:val="fr-CA"/>
               </w:rPr>
-              <w:t xml:space="preserve">Ajouter le tag « [TAG1] » à </w:t>
-            </w:r>
-            <w:r>
-              <w:rPr>
-                <w:rFonts w:ascii="Calibri" w:hAnsi="Calibri"/>
-                <w:lang w:val="fr-CA"/>
-              </w:rPr>
-              <w:t>« événement 1 »</w:t>
+              <w:t>Ajouter le tag « [TAG1] » à « événement 1 ».</w:t>
+            </w:r>
+          </w:p>
+        </w:tc>
+        <w:tc>
+          <w:tcPr>
+            <w:tcW w:w="3120" w:type="dxa"/>
+          </w:tcPr>
+          <w:p>
+            <w:pPr>
+              <w:rPr>
+                <w:rFonts w:ascii="Calibri" w:hAnsi="Calibri"/>
+                <w:lang w:val="fr-CA"/>
+              </w:rPr>
+            </w:pPr>
+          </w:p>
+        </w:tc>
+        <w:tc>
+          <w:tcPr>
+            <w:tcW w:w="3128" w:type="dxa"/>
+          </w:tcPr>
+          <w:p>
+            <w:pPr>
+              <w:rPr>
+                <w:rFonts w:ascii="Calibri" w:hAnsi="Calibri"/>
+                <w:lang w:val="fr-CA"/>
+              </w:rPr>
+            </w:pPr>
+          </w:p>
+        </w:tc>
+      </w:tr>
+      <w:tr>
+        <w:tc>
+          <w:tcPr>
+            <w:tcW w:w="3102" w:type="dxa"/>
+          </w:tcPr>
+          <w:p>
+            <w:pPr>
+              <w:rPr>
+                <w:rFonts w:ascii="Calibri" w:hAnsi="Calibri"/>
+                <w:lang w:val="fr-CA"/>
+              </w:rPr>
+            </w:pPr>
+            <w:r>
+              <w:rPr>
+                <w:rFonts w:ascii="Calibri" w:hAnsi="Calibri"/>
+                <w:lang w:val="fr-CA"/>
+              </w:rPr>
+              <w:t xml:space="preserve">4. </w:t>
+            </w:r>
+            <w:r>
+              <w:rPr>
+                <w:rFonts w:ascii="Calibri" w:hAnsi="Calibri"/>
+                <w:lang w:val="fr-CA"/>
+              </w:rPr>
+              <w:t>Ajouter une alerte « Envoyer un courriel », « 2 », « jours ».</w:t>
+            </w:r>
+          </w:p>
+        </w:tc>
+        <w:tc>
+          <w:tcPr>
+            <w:tcW w:w="3120" w:type="dxa"/>
+          </w:tcPr>
+          <w:p>
+            <w:pPr>
+              <w:rPr>
+                <w:rFonts w:ascii="Calibri" w:hAnsi="Calibri"/>
+                <w:lang w:val="fr-CA"/>
+              </w:rPr>
+            </w:pPr>
+          </w:p>
+        </w:tc>
+        <w:tc>
+          <w:tcPr>
+            <w:tcW w:w="3128" w:type="dxa"/>
+          </w:tcPr>
+          <w:p>
+            <w:pPr>
+              <w:rPr>
+                <w:rFonts w:ascii="Calibri" w:hAnsi="Calibri"/>
+                <w:lang w:val="fr-CA"/>
+              </w:rPr>
+            </w:pPr>
+          </w:p>
+        </w:tc>
+      </w:tr>
+      <w:tr>
+        <w:tc>
+          <w:tcPr>
+            <w:tcW w:w="3102" w:type="dxa"/>
+          </w:tcPr>
+          <w:p>
+            <w:pPr>
+              <w:rPr>
+                <w:rFonts w:ascii="Calibri" w:hAnsi="Calibri"/>
+                <w:lang w:val="fr-CA"/>
+              </w:rPr>
+            </w:pPr>
+            <w:r>
+              <w:rPr>
+                <w:rFonts w:ascii="Calibri" w:hAnsi="Calibri"/>
+                <w:lang w:val="fr-CA"/>
+              </w:rPr>
+              <w:t xml:space="preserve">5. </w:t>
+            </w:r>
+            <w:r>
+              <w:rPr>
+                <w:rFonts w:ascii="Calibri" w:hAnsi="Calibri"/>
+                <w:lang w:val="fr-CA"/>
+              </w:rPr>
+              <w:t>Enregistrer l’événement.</w:t>
+            </w:r>
+          </w:p>
+        </w:tc>
+        <w:tc>
+          <w:tcPr>
+            <w:tcW w:w="3120" w:type="dxa"/>
+          </w:tcPr>
+          <w:p>
+            <w:pPr>
+              <w:rPr>
+                <w:rFonts w:ascii="Calibri" w:hAnsi="Calibri"/>
+                <w:lang w:val="fr-CA"/>
+              </w:rPr>
+            </w:pPr>
+          </w:p>
+        </w:tc>
+        <w:tc>
+          <w:tcPr>
+            <w:tcW w:w="3128" w:type="dxa"/>
+          </w:tcPr>
+          <w:p>
+            <w:pPr>
+              <w:rPr>
+                <w:rFonts w:ascii="Calibri" w:hAnsi="Calibri"/>
+                <w:lang w:val="fr-CA"/>
+              </w:rPr>
+            </w:pPr>
+          </w:p>
+        </w:tc>
+      </w:tr>
+      <w:tr>
+        <w:tc>
+          <w:tcPr>
+            <w:tcW w:w="3102" w:type="dxa"/>
+          </w:tcPr>
+          <w:p>
+            <w:pPr>
+              <w:rPr>
+                <w:rFonts w:ascii="Calibri" w:hAnsi="Calibri"/>
+                <w:lang w:val="fr-CA"/>
+              </w:rPr>
+            </w:pPr>
+            <w:r>
+              <w:rPr>
+                <w:rFonts w:ascii="Calibri" w:hAnsi="Calibri"/>
+                <w:lang w:val="fr-CA"/>
+              </w:rPr>
+              <w:t xml:space="preserve">6. </w:t>
+            </w:r>
+            <w:r>
+              <w:rPr>
+                <w:rFonts w:ascii="Calibri" w:hAnsi="Calibri"/>
+                <w:lang w:val="fr-CA"/>
+              </w:rPr>
+              <w:t>Fermer la fenêtre.</w:t>
+            </w:r>
+          </w:p>
+        </w:tc>
+        <w:tc>
+          <w:tcPr>
+            <w:tcW w:w="3120" w:type="dxa"/>
+          </w:tcPr>
+          <w:p>
+            <w:pPr>
+              <w:rPr>
+                <w:rFonts w:ascii="Calibri" w:hAnsi="Calibri"/>
+                <w:lang w:val="fr-CA"/>
+              </w:rPr>
+            </w:pPr>
+          </w:p>
+        </w:tc>
+        <w:tc>
+          <w:tcPr>
+            <w:tcW w:w="3128" w:type="dxa"/>
+          </w:tcPr>
+          <w:p>
+            <w:pPr>
+              <w:rPr>
+                <w:rFonts w:ascii="Calibri" w:hAnsi="Calibri"/>
+                <w:lang w:val="fr-CA"/>
+              </w:rPr>
+            </w:pPr>
+          </w:p>
+        </w:tc>
+      </w:tr>
+      <w:tr>
+        <w:tc>
+          <w:tcPr>
+            <w:tcW w:w="3102" w:type="dxa"/>
+          </w:tcPr>
+          <w:p>
+            <w:pPr>
+              <w:rPr>
+                <w:rFonts w:ascii="Calibri" w:hAnsi="Calibri"/>
+                <w:lang w:val="fr-CA"/>
+              </w:rPr>
+            </w:pPr>
+            <w:r>
+              <w:rPr>
+                <w:rFonts w:ascii="Calibri" w:hAnsi="Calibri"/>
+                <w:lang w:val="fr-CA"/>
+              </w:rPr>
+              <w:t xml:space="preserve">7. </w:t>
+            </w:r>
+            <w:r>
+              <w:rPr>
+                <w:rFonts w:ascii="Calibri" w:hAnsi="Calibri"/>
+                <w:lang w:val="fr-CA"/>
+              </w:rPr>
+              <w:t>Supprimer l’événement « Examen final de PHY332 ».</w:t>
+            </w:r>
+          </w:p>
+        </w:tc>
+        <w:tc>
+          <w:tcPr>
+            <w:tcW w:w="3120" w:type="dxa"/>
+          </w:tcPr>
+          <w:p>
+            <w:pPr>
+              <w:rPr>
+                <w:rFonts w:ascii="Calibri" w:hAnsi="Calibri"/>
+                <w:lang w:val="fr-CA"/>
+              </w:rPr>
+            </w:pPr>
+          </w:p>
+        </w:tc>
+        <w:tc>
+          <w:tcPr>
+            <w:tcW w:w="3128" w:type="dxa"/>
+          </w:tcPr>
+          <w:p>
+            <w:pPr>
+              <w:rPr>
+                <w:rFonts w:ascii="Calibri" w:hAnsi="Calibri"/>
+                <w:lang w:val="fr-CA"/>
+              </w:rPr>
+            </w:pPr>
+          </w:p>
+        </w:tc>
+      </w:tr>
+      <w:tr>
+        <w:tc>
+          <w:tcPr>
+            <w:tcW w:w="3102" w:type="dxa"/>
+          </w:tcPr>
+          <w:p>
+            <w:pPr>
+              <w:rPr>
+                <w:rFonts w:ascii="Calibri" w:hAnsi="Calibri"/>
+                <w:lang w:val="fr-CA"/>
+              </w:rPr>
+            </w:pPr>
+            <w:r>
+              <w:rPr>
+                <w:rFonts w:ascii="Calibri" w:hAnsi="Calibri"/>
+                <w:lang w:val="fr-CA"/>
+              </w:rPr>
+              <w:t xml:space="preserve">8. </w:t>
+            </w:r>
+            <w:r>
+              <w:rPr>
+                <w:rFonts w:ascii="Calibri" w:hAnsi="Calibri"/>
+                <w:lang w:val="fr-CA"/>
+              </w:rPr>
+              <w:t>Ajouter la tâche « tâche 1 »</w:t>
             </w:r>
             <w:r>
               <w:rPr>
@@ -442,316 +710,6 @@
                 <w:rFonts w:ascii="Calibri" w:hAnsi="Calibri"/>
                 <w:lang w:val="fr-CA"/>
               </w:rPr>
-              <w:t xml:space="preserve">4. </w:t>
-            </w:r>
-            <w:r>
-              <w:rPr>
-                <w:rFonts w:ascii="Calibri" w:hAnsi="Calibri"/>
-                <w:lang w:val="fr-CA"/>
-              </w:rPr>
-              <w:t>Ajouter une alerte « Envoyer un courriel », « 2 », « jours ».</w:t>
-            </w:r>
-          </w:p>
-        </w:tc>
-        <w:tc>
-          <w:tcPr>
-            <w:tcW w:w="3120" w:type="dxa"/>
-          </w:tcPr>
-          <w:p>
-            <w:pPr>
-              <w:rPr>
-                <w:rFonts w:ascii="Calibri" w:hAnsi="Calibri"/>
-                <w:lang w:val="fr-CA"/>
-              </w:rPr>
-            </w:pPr>
-          </w:p>
-        </w:tc>
-        <w:tc>
-          <w:tcPr>
-            <w:tcW w:w="3128" w:type="dxa"/>
-          </w:tcPr>
-          <w:p>
-            <w:pPr>
-              <w:rPr>
-                <w:rFonts w:ascii="Calibri" w:hAnsi="Calibri"/>
-                <w:lang w:val="fr-CA"/>
-              </w:rPr>
-            </w:pPr>
-          </w:p>
-        </w:tc>
-      </w:tr>
-      <w:tr>
-        <w:tc>
-          <w:tcPr>
-            <w:tcW w:w="3102" w:type="dxa"/>
-          </w:tcPr>
-          <w:p>
-            <w:pPr>
-              <w:rPr>
-                <w:rFonts w:ascii="Calibri" w:hAnsi="Calibri"/>
-                <w:lang w:val="fr-CA"/>
-              </w:rPr>
-            </w:pPr>
-            <w:r>
-              <w:rPr>
-                <w:rFonts w:ascii="Calibri" w:hAnsi="Calibri"/>
-                <w:lang w:val="fr-CA"/>
-              </w:rPr>
-              <w:t xml:space="preserve">5. </w:t>
-            </w:r>
-            <w:r>
-              <w:rPr>
-                <w:rFonts w:ascii="Calibri" w:hAnsi="Calibri"/>
-                <w:lang w:val="fr-CA"/>
-              </w:rPr>
-              <w:t>Enregistrer l’événement.</w:t>
-            </w:r>
-          </w:p>
-        </w:tc>
-        <w:tc>
-          <w:tcPr>
-            <w:tcW w:w="3120" w:type="dxa"/>
-          </w:tcPr>
-          <w:p>
-            <w:pPr>
-              <w:rPr>
-                <w:rFonts w:ascii="Calibri" w:hAnsi="Calibri"/>
-                <w:lang w:val="fr-CA"/>
-              </w:rPr>
-            </w:pPr>
-          </w:p>
-        </w:tc>
-        <w:tc>
-          <w:tcPr>
-            <w:tcW w:w="3128" w:type="dxa"/>
-          </w:tcPr>
-          <w:p>
-            <w:pPr>
-              <w:rPr>
-                <w:rFonts w:ascii="Calibri" w:hAnsi="Calibri"/>
-                <w:lang w:val="fr-CA"/>
-              </w:rPr>
-            </w:pPr>
-          </w:p>
-        </w:tc>
-      </w:tr>
-      <w:tr>
-        <w:tc>
-          <w:tcPr>
-            <w:tcW w:w="3102" w:type="dxa"/>
-          </w:tcPr>
-          <w:p>
-            <w:pPr>
-              <w:rPr>
-                <w:rFonts w:ascii="Calibri" w:hAnsi="Calibri"/>
-                <w:lang w:val="fr-CA"/>
-              </w:rPr>
-            </w:pPr>
-            <w:r>
-              <w:rPr>
-                <w:rFonts w:ascii="Calibri" w:hAnsi="Calibri"/>
-                <w:lang w:val="fr-CA"/>
-              </w:rPr>
-              <w:t xml:space="preserve">6. </w:t>
-            </w:r>
-            <w:r>
-              <w:rPr>
-                <w:rFonts w:ascii="Calibri" w:hAnsi="Calibri"/>
-                <w:lang w:val="fr-CA"/>
-              </w:rPr>
-              <w:t>Fermer la fenêtre.</w:t>
-            </w:r>
-          </w:p>
-        </w:tc>
-        <w:tc>
-          <w:tcPr>
-            <w:tcW w:w="3120" w:type="dxa"/>
-          </w:tcPr>
-          <w:p>
-            <w:pPr>
-              <w:rPr>
-                <w:rFonts w:ascii="Calibri" w:hAnsi="Calibri"/>
-                <w:lang w:val="fr-CA"/>
-              </w:rPr>
-            </w:pPr>
-          </w:p>
-        </w:tc>
-        <w:tc>
-          <w:tcPr>
-            <w:tcW w:w="3128" w:type="dxa"/>
-          </w:tcPr>
-          <w:p>
-            <w:pPr>
-              <w:rPr>
-                <w:rFonts w:ascii="Calibri" w:hAnsi="Calibri"/>
-                <w:lang w:val="fr-CA"/>
-              </w:rPr>
-            </w:pPr>
-          </w:p>
-        </w:tc>
-      </w:tr>
-      <w:tr>
-        <w:tc>
-          <w:tcPr>
-            <w:tcW w:w="3102" w:type="dxa"/>
-          </w:tcPr>
-          <w:p>
-            <w:pPr>
-              <w:rPr>
-                <w:rFonts w:ascii="Calibri" w:hAnsi="Calibri"/>
-                <w:lang w:val="fr-CA"/>
-              </w:rPr>
-            </w:pPr>
-            <w:r>
-              <w:rPr>
-                <w:rFonts w:ascii="Calibri" w:hAnsi="Calibri"/>
-                <w:lang w:val="fr-CA"/>
-              </w:rPr>
-              <w:t xml:space="preserve">7. </w:t>
-            </w:r>
-            <w:r>
-              <w:rPr>
-                <w:rFonts w:ascii="Calibri" w:hAnsi="Calibri"/>
-                <w:lang w:val="fr-CA"/>
-              </w:rPr>
-              <w:t>Supprimer l’événement « Examen final de PHY332 ».</w:t>
-            </w:r>
-          </w:p>
-        </w:tc>
-        <w:tc>
-          <w:tcPr>
-            <w:tcW w:w="3120" w:type="dxa"/>
-          </w:tcPr>
-          <w:p>
-            <w:pPr>
-              <w:rPr>
-                <w:rFonts w:ascii="Calibri" w:hAnsi="Calibri"/>
-                <w:lang w:val="fr-CA"/>
-              </w:rPr>
-            </w:pPr>
-          </w:p>
-        </w:tc>
-        <w:tc>
-          <w:tcPr>
-            <w:tcW w:w="3128" w:type="dxa"/>
-          </w:tcPr>
-          <w:p>
-            <w:pPr>
-              <w:rPr>
-                <w:rFonts w:ascii="Calibri" w:hAnsi="Calibri"/>
-                <w:lang w:val="fr-CA"/>
-              </w:rPr>
-            </w:pPr>
-          </w:p>
-        </w:tc>
-      </w:tr>
-      <w:tr>
-        <w:tc>
-          <w:tcPr>
-            <w:tcW w:w="3102" w:type="dxa"/>
-          </w:tcPr>
-          <w:p>
-            <w:pPr>
-              <w:rPr>
-                <w:rFonts w:ascii="Calibri" w:hAnsi="Calibri"/>
-                <w:lang w:val="fr-CA"/>
-              </w:rPr>
-            </w:pPr>
-            <w:r>
-              <w:rPr>
-                <w:rFonts w:ascii="Calibri" w:hAnsi="Calibri"/>
-                <w:lang w:val="fr-CA"/>
-              </w:rPr>
-              <w:t xml:space="preserve">8. </w:t>
-            </w:r>
-            <w:r>
-              <w:rPr>
-                <w:rFonts w:ascii="Calibri" w:hAnsi="Calibri"/>
-                <w:lang w:val="fr-CA"/>
-              </w:rPr>
-              <w:t>Ajouter la t</w:t>
-            </w:r>
-            <w:r>
-              <w:rPr>
-                <w:rFonts w:ascii="Calibri" w:hAnsi="Calibri"/>
-                <w:lang w:val="fr-CA"/>
-              </w:rPr>
-              <w:t>â</w:t>
-            </w:r>
-            <w:r>
-              <w:rPr>
-                <w:rFonts w:ascii="Calibri" w:hAnsi="Calibri"/>
-                <w:lang w:val="fr-CA"/>
-              </w:rPr>
-              <w:t>che « </w:t>
-            </w:r>
-            <w:r>
-              <w:rPr>
-                <w:rFonts w:ascii="Calibri" w:hAnsi="Calibri"/>
-                <w:lang w:val="fr-CA"/>
-              </w:rPr>
-              <w:t>tâche</w:t>
-            </w:r>
-            <w:r>
-              <w:rPr>
-                <w:rFonts w:ascii="Calibri" w:hAnsi="Calibri"/>
-                <w:lang w:val="fr-CA"/>
-              </w:rPr>
-              <w:t xml:space="preserve"> 1 »</w:t>
-            </w:r>
-            <w:r>
-              <w:rPr>
-                <w:rFonts w:ascii="Calibri" w:hAnsi="Calibri"/>
-                <w:lang w:val="fr-CA"/>
-              </w:rPr>
-              <w:t>.</w:t>
-            </w:r>
-          </w:p>
-        </w:tc>
-        <w:tc>
-          <w:tcPr>
-            <w:tcW w:w="3120" w:type="dxa"/>
-          </w:tcPr>
-          <w:p>
-            <w:pPr>
-              <w:rPr>
-                <w:rFonts w:ascii="Calibri" w:hAnsi="Calibri"/>
-                <w:lang w:val="fr-CA"/>
-              </w:rPr>
-            </w:pPr>
-          </w:p>
-        </w:tc>
-        <w:tc>
-          <w:tcPr>
-            <w:tcW w:w="3128" w:type="dxa"/>
-          </w:tcPr>
-          <w:p>
-            <w:pPr>
-              <w:rPr>
-                <w:rFonts w:ascii="Calibri" w:hAnsi="Calibri"/>
-                <w:lang w:val="fr-CA"/>
-              </w:rPr>
-            </w:pPr>
-          </w:p>
-        </w:tc>
-      </w:tr>
-      <w:tr>
-        <w:tc>
-          <w:tcPr>
-            <w:tcW w:w="3102" w:type="dxa"/>
-          </w:tcPr>
-          <w:p>
-            <w:pPr>
-              <w:rPr>
-                <w:rFonts w:ascii="Calibri" w:hAnsi="Calibri"/>
-                <w:lang w:val="fr-CA"/>
-              </w:rPr>
-            </w:pPr>
-            <w:r>
-              <w:rPr>
-                <w:rFonts w:ascii="Calibri" w:hAnsi="Calibri"/>
-                <w:lang w:val="fr-CA"/>
-              </w:rPr>
               <w:t xml:space="preserve">9. </w:t>
             </w:r>
             <w:r>
@@ -759,21 +717,7 @@
                 <w:rFonts w:ascii="Calibri" w:hAnsi="Calibri"/>
                 <w:lang w:val="fr-CA"/>
               </w:rPr>
-              <w:t xml:space="preserve">Définir l’échéance de </w:t>
-            </w:r>
-            <w:r>
-              <w:rPr>
-                <w:rFonts w:ascii="Calibri" w:hAnsi="Calibri"/>
-                <w:lang w:val="fr-CA"/>
-              </w:rPr>
-              <w:t xml:space="preserve"> « tâche 1 »</w:t>
-            </w:r>
-            <w:r>
-              <w:rPr>
-                <w:rFonts w:ascii="Calibri" w:hAnsi="Calibri"/>
-                <w:lang w:val="fr-CA"/>
-              </w:rPr>
-              <w:t xml:space="preserve"> comme étant l’événement </w:t>
+              <w:t xml:space="preserve">Définir l’échéance de  « tâche 1 » comme étant l’événement </w:t>
             </w:r>
             <w:r>
               <w:rPr>
@@ -844,21 +788,7 @@
                 <w:rFonts w:ascii="Calibri" w:hAnsi="Calibri"/>
                 <w:lang w:val="fr-CA"/>
               </w:rPr>
-              <w:t xml:space="preserve">Définir la priorité de </w:t>
-            </w:r>
-            <w:r>
-              <w:rPr>
-                <w:rFonts w:ascii="Calibri" w:hAnsi="Calibri"/>
-                <w:lang w:val="fr-CA"/>
-              </w:rPr>
-              <w:t xml:space="preserve"> « tâche 1 »</w:t>
-            </w:r>
-            <w:r>
-              <w:rPr>
-                <w:rFonts w:ascii="Calibri" w:hAnsi="Calibri"/>
-                <w:lang w:val="fr-CA"/>
-              </w:rPr>
-              <w:t xml:space="preserve"> à « Très faible ».</w:t>
+              <w:t>Définir la priorité de  « tâche 1 » à « Très faible ».</w:t>
             </w:r>
             <w:r>
               <w:rPr>
@@ -934,7 +864,21 @@
                 <w:rFonts w:ascii="Calibri" w:hAnsi="Calibri"/>
                 <w:lang w:val="fr-CA"/>
               </w:rPr>
-              <w:t xml:space="preserve"> de « 4 ».</w:t>
+              <w:t xml:space="preserve"> de « 4 »</w:t>
+            </w:r>
+            <w:r>
+              <w:rPr>
+                <w:rFonts w:ascii="Calibri" w:hAnsi="Calibri"/>
+                <w:lang w:val="fr-CA"/>
+              </w:rPr>
+              <w:t xml:space="preserve"> et Actif à « Vrai » et enregistrer</w:t>
+            </w:r>
+            <w:r>
+              <w:rPr>
+                <w:rFonts w:ascii="Calibri" w:hAnsi="Calibri"/>
+                <w:lang w:val="fr-CA"/>
+              </w:rPr>
+              <w:t>.</w:t>
             </w:r>
           </w:p>
         </w:tc>
@@ -1051,14 +995,7 @@
                 <w:rFonts w:ascii="Calibri" w:hAnsi="Calibri"/>
                 <w:lang w:val="fr-CA"/>
               </w:rPr>
-              <w:t xml:space="preserve"> de </w:t>
-            </w:r>
-            <w:r>
-              <w:rPr>
-                <w:rFonts w:ascii="Calibri" w:hAnsi="Calibri"/>
-                <w:lang w:val="fr-CA"/>
-              </w:rPr>
-              <w:t>« tâche 1 »</w:t>
+              <w:t xml:space="preserve"> de « tâche 1 »</w:t>
             </w:r>
             <w:r>
               <w:rPr>
@@ -1148,14 +1085,328 @@
                 <w:rFonts w:ascii="Calibri" w:hAnsi="Calibri"/>
                 <w:lang w:val="fr-CA"/>
               </w:rPr>
-              <w:t xml:space="preserve"> « [TAG1] » et « [TAG2] » à </w:t>
-            </w:r>
-            <w:r>
-              <w:rPr>
-                <w:rFonts w:ascii="Calibri" w:hAnsi="Calibri"/>
-                <w:lang w:val="fr-CA"/>
-              </w:rPr>
-              <w:t>« tâche 1 »</w:t>
+              <w:t xml:space="preserve"> « [TAG1] » et « [TAG2] » à « tâche 1 ».</w:t>
+            </w:r>
+          </w:p>
+        </w:tc>
+        <w:tc>
+          <w:tcPr>
+            <w:tcW w:w="3120" w:type="dxa"/>
+          </w:tcPr>
+          <w:p>
+            <w:pPr>
+              <w:rPr>
+                <w:rFonts w:ascii="Calibri" w:hAnsi="Calibri"/>
+                <w:lang w:val="fr-CA"/>
+              </w:rPr>
+            </w:pPr>
+          </w:p>
+        </w:tc>
+        <w:tc>
+          <w:tcPr>
+            <w:tcW w:w="3128" w:type="dxa"/>
+          </w:tcPr>
+          <w:p>
+            <w:pPr>
+              <w:rPr>
+                <w:rFonts w:ascii="Calibri" w:hAnsi="Calibri"/>
+                <w:lang w:val="fr-CA"/>
+              </w:rPr>
+            </w:pPr>
+          </w:p>
+        </w:tc>
+      </w:tr>
+      <w:tr>
+        <w:tc>
+          <w:tcPr>
+            <w:tcW w:w="3102" w:type="dxa"/>
+          </w:tcPr>
+          <w:p>
+            <w:pPr>
+              <w:rPr>
+                <w:rFonts w:ascii="Calibri" w:hAnsi="Calibri"/>
+                <w:lang w:val="fr-CA"/>
+              </w:rPr>
+            </w:pPr>
+            <w:r>
+              <w:rPr>
+                <w:rFonts w:ascii="Calibri" w:hAnsi="Calibri"/>
+                <w:lang w:val="fr-CA"/>
+              </w:rPr>
+              <w:t xml:space="preserve">15. </w:t>
+            </w:r>
+            <w:r>
+              <w:rPr>
+                <w:rFonts w:ascii="Calibri" w:hAnsi="Calibri"/>
+                <w:lang w:val="fr-CA"/>
+              </w:rPr>
+              <w:t>Ajouter la description « </w:t>
+            </w:r>
+            <w:proofErr w:type="spellStart"/>
+            <w:r>
+              <w:rPr>
+                <w:rFonts w:ascii="Calibri" w:hAnsi="Calibri"/>
+                <w:lang w:val="fr-CA"/>
+              </w:rPr>
+              <w:t>l</w:t>
+            </w:r>
+            <w:r>
+              <w:rPr>
+                <w:rFonts w:ascii="Calibri" w:hAnsi="Calibri"/>
+                <w:lang w:val="fr-CA"/>
+              </w:rPr>
+              <w:t>orem</w:t>
+            </w:r>
+            <w:proofErr w:type="spellEnd"/>
+            <w:r>
+              <w:rPr>
+                <w:rFonts w:ascii="Calibri" w:hAnsi="Calibri"/>
+                <w:lang w:val="fr-CA"/>
+              </w:rPr>
+              <w:t xml:space="preserve"> </w:t>
+            </w:r>
+            <w:proofErr w:type="spellStart"/>
+            <w:r>
+              <w:rPr>
+                <w:rFonts w:ascii="Calibri" w:hAnsi="Calibri"/>
+                <w:lang w:val="fr-CA"/>
+              </w:rPr>
+              <w:t>ipsum</w:t>
+            </w:r>
+            <w:proofErr w:type="spellEnd"/>
+            <w:r>
+              <w:rPr>
+                <w:rFonts w:ascii="Calibri" w:hAnsi="Calibri"/>
+                <w:lang w:val="fr-CA"/>
+              </w:rPr>
+              <w:t> » à « tâche 1 ».</w:t>
+            </w:r>
+          </w:p>
+        </w:tc>
+        <w:tc>
+          <w:tcPr>
+            <w:tcW w:w="3120" w:type="dxa"/>
+          </w:tcPr>
+          <w:p>
+            <w:pPr>
+              <w:rPr>
+                <w:rFonts w:ascii="Calibri" w:hAnsi="Calibri"/>
+                <w:lang w:val="fr-CA"/>
+              </w:rPr>
+            </w:pPr>
+          </w:p>
+        </w:tc>
+        <w:tc>
+          <w:tcPr>
+            <w:tcW w:w="3128" w:type="dxa"/>
+          </w:tcPr>
+          <w:p>
+            <w:pPr>
+              <w:rPr>
+                <w:rFonts w:ascii="Calibri" w:hAnsi="Calibri"/>
+                <w:lang w:val="fr-CA"/>
+              </w:rPr>
+            </w:pPr>
+          </w:p>
+        </w:tc>
+      </w:tr>
+      <w:tr>
+        <w:tc>
+          <w:tcPr>
+            <w:tcW w:w="3102" w:type="dxa"/>
+          </w:tcPr>
+          <w:p>
+            <w:pPr>
+              <w:rPr>
+                <w:rFonts w:ascii="Calibri" w:hAnsi="Calibri"/>
+                <w:lang w:val="fr-CA"/>
+              </w:rPr>
+            </w:pPr>
+            <w:r>
+              <w:rPr>
+                <w:rFonts w:ascii="Calibri" w:hAnsi="Calibri"/>
+                <w:lang w:val="fr-CA"/>
+              </w:rPr>
+              <w:t xml:space="preserve">16. </w:t>
+            </w:r>
+            <w:r>
+              <w:rPr>
+                <w:rFonts w:ascii="Calibri" w:hAnsi="Calibri"/>
+                <w:lang w:val="fr-CA"/>
+              </w:rPr>
+              <w:t>Ajouter une alerte « afficher un rappel », « 5 », « minutes » à « tâche 1 ».</w:t>
+            </w:r>
+          </w:p>
+        </w:tc>
+        <w:tc>
+          <w:tcPr>
+            <w:tcW w:w="3120" w:type="dxa"/>
+          </w:tcPr>
+          <w:p>
+            <w:pPr>
+              <w:rPr>
+                <w:rFonts w:ascii="Calibri" w:hAnsi="Calibri"/>
+                <w:lang w:val="fr-CA"/>
+              </w:rPr>
+            </w:pPr>
+          </w:p>
+        </w:tc>
+        <w:tc>
+          <w:tcPr>
+            <w:tcW w:w="3128" w:type="dxa"/>
+          </w:tcPr>
+          <w:p>
+            <w:pPr>
+              <w:rPr>
+                <w:rFonts w:ascii="Calibri" w:hAnsi="Calibri"/>
+                <w:lang w:val="fr-CA"/>
+              </w:rPr>
+            </w:pPr>
+          </w:p>
+        </w:tc>
+      </w:tr>
+      <w:tr>
+        <w:tc>
+          <w:tcPr>
+            <w:tcW w:w="3102" w:type="dxa"/>
+          </w:tcPr>
+          <w:p>
+            <w:pPr>
+              <w:rPr>
+                <w:rFonts w:ascii="Calibri" w:hAnsi="Calibri"/>
+                <w:lang w:val="fr-CA"/>
+              </w:rPr>
+            </w:pPr>
+            <w:r>
+              <w:rPr>
+                <w:rFonts w:ascii="Calibri" w:hAnsi="Calibri"/>
+                <w:lang w:val="fr-CA"/>
+              </w:rPr>
+              <w:t xml:space="preserve">17. </w:t>
+            </w:r>
+            <w:r>
+              <w:rPr>
+                <w:rFonts w:ascii="Calibri" w:hAnsi="Calibri"/>
+                <w:lang w:val="fr-CA"/>
+              </w:rPr>
+              <w:t>Créer une sous-tâche « tâche 1.1 » à « tâche 1 »</w:t>
+            </w:r>
+          </w:p>
+        </w:tc>
+        <w:tc>
+          <w:tcPr>
+            <w:tcW w:w="3120" w:type="dxa"/>
+          </w:tcPr>
+          <w:p>
+            <w:pPr>
+              <w:rPr>
+                <w:rFonts w:ascii="Calibri" w:hAnsi="Calibri"/>
+                <w:lang w:val="fr-CA"/>
+              </w:rPr>
+            </w:pPr>
+          </w:p>
+        </w:tc>
+        <w:tc>
+          <w:tcPr>
+            <w:tcW w:w="3128" w:type="dxa"/>
+          </w:tcPr>
+          <w:p>
+            <w:pPr>
+              <w:rPr>
+                <w:rFonts w:ascii="Calibri" w:hAnsi="Calibri"/>
+                <w:lang w:val="fr-CA"/>
+              </w:rPr>
+            </w:pPr>
+          </w:p>
+        </w:tc>
+      </w:tr>
+      <w:tr>
+        <w:tc>
+          <w:tcPr>
+            <w:tcW w:w="3102" w:type="dxa"/>
+          </w:tcPr>
+          <w:p>
+            <w:pPr>
+              <w:rPr>
+                <w:rFonts w:ascii="Calibri" w:hAnsi="Calibri"/>
+                <w:lang w:val="fr-CA"/>
+              </w:rPr>
+            </w:pPr>
+            <w:r>
+              <w:rPr>
+                <w:rFonts w:ascii="Calibri" w:hAnsi="Calibri"/>
+                <w:lang w:val="fr-CA"/>
+              </w:rPr>
+              <w:t xml:space="preserve">18. </w:t>
+            </w:r>
+            <w:r>
+              <w:rPr>
+                <w:rFonts w:ascii="Calibri" w:hAnsi="Calibri"/>
+                <w:lang w:val="fr-CA"/>
+              </w:rPr>
+              <w:t>Créer une sous-tâche « tâche 1.2 » à « tâche 1 »</w:t>
+            </w:r>
+          </w:p>
+        </w:tc>
+        <w:tc>
+          <w:tcPr>
+            <w:tcW w:w="3120" w:type="dxa"/>
+          </w:tcPr>
+          <w:p>
+            <w:pPr>
+              <w:rPr>
+                <w:rFonts w:ascii="Calibri" w:hAnsi="Calibri"/>
+                <w:lang w:val="fr-CA"/>
+              </w:rPr>
+            </w:pPr>
+          </w:p>
+        </w:tc>
+        <w:tc>
+          <w:tcPr>
+            <w:tcW w:w="3128" w:type="dxa"/>
+          </w:tcPr>
+          <w:p>
+            <w:pPr>
+              <w:rPr>
+                <w:rFonts w:ascii="Calibri" w:hAnsi="Calibri"/>
+                <w:lang w:val="fr-CA"/>
+              </w:rPr>
+            </w:pPr>
+          </w:p>
+        </w:tc>
+      </w:tr>
+      <w:tr>
+        <w:tc>
+          <w:tcPr>
+            <w:tcW w:w="3102" w:type="dxa"/>
+          </w:tcPr>
+          <w:p>
+            <w:pPr>
+              <w:rPr>
+                <w:rFonts w:ascii="Calibri" w:hAnsi="Calibri"/>
+                <w:lang w:val="fr-CA"/>
+              </w:rPr>
+            </w:pPr>
+            <w:r>
+              <w:rPr>
+                <w:rFonts w:ascii="Calibri" w:hAnsi="Calibri"/>
+                <w:lang w:val="fr-CA"/>
+              </w:rPr>
+              <w:t xml:space="preserve">19. </w:t>
+            </w:r>
+            <w:r>
+              <w:rPr>
+                <w:rFonts w:ascii="Calibri" w:hAnsi="Calibri"/>
+                <w:lang w:val="fr-CA"/>
+              </w:rPr>
+              <w:t>Enregistrer l</w:t>
+            </w:r>
+            <w:r>
+              <w:rPr>
+                <w:rFonts w:ascii="Calibri" w:hAnsi="Calibri"/>
+                <w:lang w:val="fr-CA"/>
+              </w:rPr>
+              <w:t>a tâche</w:t>
             </w:r>
             <w:r>
               <w:rPr>
@@ -1210,432 +1461,6 @@
                 <w:rFonts w:ascii="Calibri" w:hAnsi="Calibri"/>
                 <w:lang w:val="fr-CA"/>
               </w:rPr>
-              <w:t xml:space="preserve">15. </w:t>
-            </w:r>
-            <w:r>
-              <w:rPr>
-                <w:rFonts w:ascii="Calibri" w:hAnsi="Calibri"/>
-                <w:lang w:val="fr-CA"/>
-              </w:rPr>
-              <w:t>Ajouter la description « </w:t>
-            </w:r>
-            <w:proofErr w:type="spellStart"/>
-            <w:r>
-              <w:rPr>
-                <w:rFonts w:ascii="Calibri" w:hAnsi="Calibri"/>
-                <w:lang w:val="fr-CA"/>
-              </w:rPr>
-              <w:t>l</w:t>
-            </w:r>
-            <w:r>
-              <w:rPr>
-                <w:rFonts w:ascii="Calibri" w:hAnsi="Calibri"/>
-                <w:lang w:val="fr-CA"/>
-              </w:rPr>
-              <w:t>orem</w:t>
-            </w:r>
-            <w:proofErr w:type="spellEnd"/>
-            <w:r>
-              <w:rPr>
-                <w:rFonts w:ascii="Calibri" w:hAnsi="Calibri"/>
-                <w:lang w:val="fr-CA"/>
-              </w:rPr>
-              <w:t xml:space="preserve"> </w:t>
-            </w:r>
-            <w:proofErr w:type="spellStart"/>
-            <w:r>
-              <w:rPr>
-                <w:rFonts w:ascii="Calibri" w:hAnsi="Calibri"/>
-                <w:lang w:val="fr-CA"/>
-              </w:rPr>
-              <w:t>ipsum</w:t>
-            </w:r>
-            <w:proofErr w:type="spellEnd"/>
-            <w:r>
-              <w:rPr>
-                <w:rFonts w:ascii="Calibri" w:hAnsi="Calibri"/>
-                <w:lang w:val="fr-CA"/>
-              </w:rPr>
-              <w:t xml:space="preserve"> » à </w:t>
-            </w:r>
-            <w:r>
-              <w:rPr>
-                <w:rFonts w:ascii="Calibri" w:hAnsi="Calibri"/>
-                <w:lang w:val="fr-CA"/>
-              </w:rPr>
-              <w:t>« tâche 1 »</w:t>
-            </w:r>
-            <w:r>
-              <w:rPr>
-                <w:rFonts w:ascii="Calibri" w:hAnsi="Calibri"/>
-                <w:lang w:val="fr-CA"/>
-              </w:rPr>
-              <w:t>.</w:t>
-            </w:r>
-          </w:p>
-        </w:tc>
-        <w:tc>
-          <w:tcPr>
-            <w:tcW w:w="3120" w:type="dxa"/>
-          </w:tcPr>
-          <w:p>
-            <w:pPr>
-              <w:rPr>
-                <w:rFonts w:ascii="Calibri" w:hAnsi="Calibri"/>
-                <w:lang w:val="fr-CA"/>
-              </w:rPr>
-            </w:pPr>
-          </w:p>
-        </w:tc>
-        <w:tc>
-          <w:tcPr>
-            <w:tcW w:w="3128" w:type="dxa"/>
-          </w:tcPr>
-          <w:p>
-            <w:pPr>
-              <w:rPr>
-                <w:rFonts w:ascii="Calibri" w:hAnsi="Calibri"/>
-                <w:lang w:val="fr-CA"/>
-              </w:rPr>
-            </w:pPr>
-          </w:p>
-        </w:tc>
-      </w:tr>
-      <w:tr>
-        <w:tc>
-          <w:tcPr>
-            <w:tcW w:w="3102" w:type="dxa"/>
-          </w:tcPr>
-          <w:p>
-            <w:pPr>
-              <w:rPr>
-                <w:rFonts w:ascii="Calibri" w:hAnsi="Calibri"/>
-                <w:lang w:val="fr-CA"/>
-              </w:rPr>
-            </w:pPr>
-            <w:r>
-              <w:rPr>
-                <w:rFonts w:ascii="Calibri" w:hAnsi="Calibri"/>
-                <w:lang w:val="fr-CA"/>
-              </w:rPr>
-              <w:t xml:space="preserve">16. </w:t>
-            </w:r>
-            <w:r>
-              <w:rPr>
-                <w:rFonts w:ascii="Calibri" w:hAnsi="Calibri"/>
-                <w:lang w:val="fr-CA"/>
-              </w:rPr>
-              <w:t xml:space="preserve">Ajouter une alerte « afficher un rappel », « 5 », « minutes » à </w:t>
-            </w:r>
-            <w:r>
-              <w:rPr>
-                <w:rFonts w:ascii="Calibri" w:hAnsi="Calibri"/>
-                <w:lang w:val="fr-CA"/>
-              </w:rPr>
-              <w:t>« tâche 1 »</w:t>
-            </w:r>
-            <w:r>
-              <w:rPr>
-                <w:rFonts w:ascii="Calibri" w:hAnsi="Calibri"/>
-                <w:lang w:val="fr-CA"/>
-              </w:rPr>
-              <w:t>.</w:t>
-            </w:r>
-          </w:p>
-        </w:tc>
-        <w:tc>
-          <w:tcPr>
-            <w:tcW w:w="3120" w:type="dxa"/>
-          </w:tcPr>
-          <w:p>
-            <w:pPr>
-              <w:rPr>
-                <w:rFonts w:ascii="Calibri" w:hAnsi="Calibri"/>
-                <w:lang w:val="fr-CA"/>
-              </w:rPr>
-            </w:pPr>
-          </w:p>
-        </w:tc>
-        <w:tc>
-          <w:tcPr>
-            <w:tcW w:w="3128" w:type="dxa"/>
-          </w:tcPr>
-          <w:p>
-            <w:pPr>
-              <w:rPr>
-                <w:rFonts w:ascii="Calibri" w:hAnsi="Calibri"/>
-                <w:lang w:val="fr-CA"/>
-              </w:rPr>
-            </w:pPr>
-          </w:p>
-        </w:tc>
-      </w:tr>
-      <w:tr>
-        <w:tc>
-          <w:tcPr>
-            <w:tcW w:w="3102" w:type="dxa"/>
-          </w:tcPr>
-          <w:p>
-            <w:pPr>
-              <w:rPr>
-                <w:rFonts w:ascii="Calibri" w:hAnsi="Calibri"/>
-                <w:lang w:val="fr-CA"/>
-              </w:rPr>
-            </w:pPr>
-            <w:r>
-              <w:rPr>
-                <w:rFonts w:ascii="Calibri" w:hAnsi="Calibri"/>
-                <w:lang w:val="fr-CA"/>
-              </w:rPr>
-              <w:t xml:space="preserve">17. </w:t>
-            </w:r>
-            <w:r>
-              <w:rPr>
-                <w:rFonts w:ascii="Calibri" w:hAnsi="Calibri"/>
-                <w:lang w:val="fr-CA"/>
-              </w:rPr>
-              <w:t>Créer une sous-</w:t>
-            </w:r>
-            <w:r>
-              <w:rPr>
-                <w:rFonts w:ascii="Calibri" w:hAnsi="Calibri"/>
-                <w:lang w:val="fr-CA"/>
-              </w:rPr>
-              <w:t>tâche</w:t>
-            </w:r>
-            <w:r>
-              <w:rPr>
-                <w:rFonts w:ascii="Calibri" w:hAnsi="Calibri"/>
-                <w:lang w:val="fr-CA"/>
-              </w:rPr>
-              <w:t xml:space="preserve"> </w:t>
-            </w:r>
-            <w:r>
-              <w:rPr>
-                <w:rFonts w:ascii="Calibri" w:hAnsi="Calibri"/>
-                <w:lang w:val="fr-CA"/>
-              </w:rPr>
-              <w:t>« tâche 1</w:t>
-            </w:r>
-            <w:r>
-              <w:rPr>
-                <w:rFonts w:ascii="Calibri" w:hAnsi="Calibri"/>
-                <w:lang w:val="fr-CA"/>
-              </w:rPr>
-              <w:t>.1</w:t>
-            </w:r>
-            <w:r>
-              <w:rPr>
-                <w:rFonts w:ascii="Calibri" w:hAnsi="Calibri"/>
-                <w:lang w:val="fr-CA"/>
-              </w:rPr>
-              <w:t> »</w:t>
-            </w:r>
-            <w:r>
-              <w:rPr>
-                <w:rFonts w:ascii="Calibri" w:hAnsi="Calibri"/>
-                <w:lang w:val="fr-CA"/>
-              </w:rPr>
-              <w:t xml:space="preserve"> à </w:t>
-            </w:r>
-            <w:r>
-              <w:rPr>
-                <w:rFonts w:ascii="Calibri" w:hAnsi="Calibri"/>
-                <w:lang w:val="fr-CA"/>
-              </w:rPr>
-              <w:t>« tâche 1 »</w:t>
-            </w:r>
-          </w:p>
-        </w:tc>
-        <w:tc>
-          <w:tcPr>
-            <w:tcW w:w="3120" w:type="dxa"/>
-          </w:tcPr>
-          <w:p>
-            <w:pPr>
-              <w:rPr>
-                <w:rFonts w:ascii="Calibri" w:hAnsi="Calibri"/>
-                <w:lang w:val="fr-CA"/>
-              </w:rPr>
-            </w:pPr>
-          </w:p>
-        </w:tc>
-        <w:tc>
-          <w:tcPr>
-            <w:tcW w:w="3128" w:type="dxa"/>
-          </w:tcPr>
-          <w:p>
-            <w:pPr>
-              <w:rPr>
-                <w:rFonts w:ascii="Calibri" w:hAnsi="Calibri"/>
-                <w:lang w:val="fr-CA"/>
-              </w:rPr>
-            </w:pPr>
-          </w:p>
-        </w:tc>
-      </w:tr>
-      <w:tr>
-        <w:tc>
-          <w:tcPr>
-            <w:tcW w:w="3102" w:type="dxa"/>
-          </w:tcPr>
-          <w:p>
-            <w:pPr>
-              <w:rPr>
-                <w:rFonts w:ascii="Calibri" w:hAnsi="Calibri"/>
-                <w:lang w:val="fr-CA"/>
-              </w:rPr>
-            </w:pPr>
-            <w:r>
-              <w:rPr>
-                <w:rFonts w:ascii="Calibri" w:hAnsi="Calibri"/>
-                <w:lang w:val="fr-CA"/>
-              </w:rPr>
-              <w:t xml:space="preserve">18. </w:t>
-            </w:r>
-            <w:r>
-              <w:rPr>
-                <w:rFonts w:ascii="Calibri" w:hAnsi="Calibri"/>
-                <w:lang w:val="fr-CA"/>
-              </w:rPr>
-              <w:t>Créer une sous-tâche « tâche 1</w:t>
-            </w:r>
-            <w:r>
-              <w:rPr>
-                <w:rFonts w:ascii="Calibri" w:hAnsi="Calibri"/>
-                <w:lang w:val="fr-CA"/>
-              </w:rPr>
-              <w:t>.2</w:t>
-            </w:r>
-            <w:r>
-              <w:rPr>
-                <w:rFonts w:ascii="Calibri" w:hAnsi="Calibri"/>
-                <w:lang w:val="fr-CA"/>
-              </w:rPr>
-              <w:t> » à « tâche 1 »</w:t>
-            </w:r>
-          </w:p>
-        </w:tc>
-        <w:tc>
-          <w:tcPr>
-            <w:tcW w:w="3120" w:type="dxa"/>
-          </w:tcPr>
-          <w:p>
-            <w:pPr>
-              <w:rPr>
-                <w:rFonts w:ascii="Calibri" w:hAnsi="Calibri"/>
-                <w:lang w:val="fr-CA"/>
-              </w:rPr>
-            </w:pPr>
-          </w:p>
-        </w:tc>
-        <w:tc>
-          <w:tcPr>
-            <w:tcW w:w="3128" w:type="dxa"/>
-          </w:tcPr>
-          <w:p>
-            <w:pPr>
-              <w:rPr>
-                <w:rFonts w:ascii="Calibri" w:hAnsi="Calibri"/>
-                <w:lang w:val="fr-CA"/>
-              </w:rPr>
-            </w:pPr>
-          </w:p>
-        </w:tc>
-      </w:tr>
-      <w:tr>
-        <w:tc>
-          <w:tcPr>
-            <w:tcW w:w="3102" w:type="dxa"/>
-          </w:tcPr>
-          <w:p>
-            <w:pPr>
-              <w:rPr>
-                <w:rFonts w:ascii="Calibri" w:hAnsi="Calibri"/>
-                <w:lang w:val="fr-CA"/>
-              </w:rPr>
-            </w:pPr>
-            <w:r>
-              <w:rPr>
-                <w:rFonts w:ascii="Calibri" w:hAnsi="Calibri"/>
-                <w:lang w:val="fr-CA"/>
-              </w:rPr>
-              <w:t xml:space="preserve">19. </w:t>
-            </w:r>
-            <w:r>
-              <w:rPr>
-                <w:rFonts w:ascii="Calibri" w:hAnsi="Calibri"/>
-                <w:lang w:val="fr-CA"/>
-              </w:rPr>
-              <w:t>Enregistrer l</w:t>
-            </w:r>
-            <w:r>
-              <w:rPr>
-                <w:rFonts w:ascii="Calibri" w:hAnsi="Calibri"/>
-                <w:lang w:val="fr-CA"/>
-              </w:rPr>
-              <w:t xml:space="preserve">a </w:t>
-            </w:r>
-            <w:r>
-              <w:rPr>
-                <w:rFonts w:ascii="Calibri" w:hAnsi="Calibri"/>
-                <w:lang w:val="fr-CA"/>
-              </w:rPr>
-              <w:t>tâche</w:t>
-            </w:r>
-            <w:r>
-              <w:rPr>
-                <w:rFonts w:ascii="Calibri" w:hAnsi="Calibri"/>
-                <w:lang w:val="fr-CA"/>
-              </w:rPr>
-              <w:t>.</w:t>
-            </w:r>
-          </w:p>
-        </w:tc>
-        <w:tc>
-          <w:tcPr>
-            <w:tcW w:w="3120" w:type="dxa"/>
-          </w:tcPr>
-          <w:p>
-            <w:pPr>
-              <w:rPr>
-                <w:rFonts w:ascii="Calibri" w:hAnsi="Calibri"/>
-                <w:lang w:val="fr-CA"/>
-              </w:rPr>
-            </w:pPr>
-          </w:p>
-        </w:tc>
-        <w:tc>
-          <w:tcPr>
-            <w:tcW w:w="3128" w:type="dxa"/>
-          </w:tcPr>
-          <w:p>
-            <w:pPr>
-              <w:rPr>
-                <w:rFonts w:ascii="Calibri" w:hAnsi="Calibri"/>
-                <w:lang w:val="fr-CA"/>
-              </w:rPr>
-            </w:pPr>
-          </w:p>
-        </w:tc>
-      </w:tr>
-      <w:tr>
-        <w:tc>
-          <w:tcPr>
-            <w:tcW w:w="3102" w:type="dxa"/>
-          </w:tcPr>
-          <w:p>
-            <w:pPr>
-              <w:rPr>
-                <w:rFonts w:ascii="Calibri" w:hAnsi="Calibri"/>
-                <w:lang w:val="fr-CA"/>
-              </w:rPr>
-            </w:pPr>
-            <w:r>
-              <w:rPr>
-                <w:rFonts w:ascii="Calibri" w:hAnsi="Calibri"/>
-                <w:lang w:val="fr-CA"/>
-              </w:rPr>
               <w:t xml:space="preserve">20. </w:t>
             </w:r>
             <w:r>
@@ -1698,28 +1523,7 @@
                 <w:rFonts w:ascii="Calibri" w:hAnsi="Calibri"/>
                 <w:lang w:val="fr-CA"/>
               </w:rPr>
-              <w:t xml:space="preserve">Supprimer la </w:t>
-            </w:r>
-            <w:r>
-              <w:rPr>
-                <w:rFonts w:ascii="Calibri" w:hAnsi="Calibri"/>
-                <w:lang w:val="fr-CA"/>
-              </w:rPr>
-              <w:t>« tâche 1</w:t>
-            </w:r>
-            <w:r>
-              <w:rPr>
-                <w:rFonts w:ascii="Calibri" w:hAnsi="Calibri"/>
-                <w:lang w:val="fr-CA"/>
-              </w:rPr>
-              <w:t>.2</w:t>
-            </w:r>
-            <w:r>
-              <w:rPr>
-                <w:rFonts w:ascii="Calibri" w:hAnsi="Calibri"/>
-                <w:lang w:val="fr-CA"/>
-              </w:rPr>
-              <w:t> »</w:t>
+              <w:t>Supprimer la « tâche 1.2 »</w:t>
             </w:r>
           </w:p>
         </w:tc>
@@ -1775,21 +1579,7 @@
                 <w:rFonts w:ascii="Calibri" w:hAnsi="Calibri"/>
                 <w:lang w:val="fr-CA"/>
               </w:rPr>
-              <w:t xml:space="preserve">Modifier l’échéance de </w:t>
-            </w:r>
-            <w:r>
-              <w:rPr>
-                <w:rFonts w:ascii="Calibri" w:hAnsi="Calibri"/>
-                <w:lang w:val="fr-CA"/>
-              </w:rPr>
-              <w:t>« tâche 1 »</w:t>
-            </w:r>
-            <w:r>
-              <w:rPr>
-                <w:rFonts w:ascii="Calibri" w:hAnsi="Calibri"/>
-                <w:lang w:val="fr-CA"/>
-              </w:rPr>
-              <w:t xml:space="preserve"> pour le « 3 février 2013 ».</w:t>
+              <w:t>Modifier l’échéance de « tâche 1 » pour le « 3 février 2013 ».</w:t>
             </w:r>
           </w:p>
         </w:tc>
@@ -1954,21 +1744,7 @@
                 <w:rFonts w:ascii="Calibri" w:hAnsi="Calibri"/>
                 <w:lang w:val="fr-CA"/>
               </w:rPr>
-              <w:t xml:space="preserve">Définir la complétion de la </w:t>
-            </w:r>
-            <w:r>
-              <w:rPr>
-                <w:rFonts w:ascii="Calibri" w:hAnsi="Calibri"/>
-                <w:lang w:val="fr-CA"/>
-              </w:rPr>
-              <w:t>« tâche 1 »</w:t>
-            </w:r>
-            <w:r>
-              <w:rPr>
-                <w:rFonts w:ascii="Calibri" w:hAnsi="Calibri"/>
-                <w:lang w:val="fr-CA"/>
-              </w:rPr>
-              <w:t xml:space="preserve"> à « 50 ».</w:t>
+              <w:t>Définir la complétion de la « tâche 1 » à « 50 ».</w:t>
             </w:r>
           </w:p>
         </w:tc>
@@ -2325,21 +2101,7 @@
                 <w:rFonts w:ascii="Calibri" w:hAnsi="Calibri"/>
                 <w:lang w:val="fr-CA"/>
               </w:rPr>
-              <w:t xml:space="preserve">32. Modifier la priorité de la </w:t>
-            </w:r>
-            <w:r>
-              <w:rPr>
-                <w:rFonts w:ascii="Calibri" w:hAnsi="Calibri"/>
-                <w:lang w:val="fr-CA"/>
-              </w:rPr>
-              <w:t>« tâche 1 »</w:t>
-            </w:r>
-            <w:r>
-              <w:rPr>
-                <w:rFonts w:ascii="Calibri" w:hAnsi="Calibri"/>
-                <w:lang w:val="fr-CA"/>
-              </w:rPr>
-              <w:t xml:space="preserve"> à « faible ».</w:t>
+              <w:t>32. Modifier la priorité de la « tâche 1 » à « faible ».</w:t>
             </w:r>
           </w:p>
         </w:tc>
@@ -2394,21 +2156,7 @@
                 <w:rFonts w:ascii="Calibri" w:hAnsi="Calibri"/>
                 <w:lang w:val="fr-CA"/>
               </w:rPr>
-              <w:t xml:space="preserve">Enregistrer la </w:t>
-            </w:r>
-            <w:r>
-              <w:rPr>
-                <w:rFonts w:ascii="Calibri" w:hAnsi="Calibri"/>
-                <w:lang w:val="fr-CA"/>
-              </w:rPr>
-              <w:t>tâche</w:t>
-            </w:r>
-            <w:r>
-              <w:rPr>
-                <w:rFonts w:ascii="Calibri" w:hAnsi="Calibri"/>
-                <w:lang w:val="fr-CA"/>
-              </w:rPr>
-              <w:t>.</w:t>
+              <w:t>Enregistrer la tâche.</w:t>
             </w:r>
           </w:p>
         </w:tc>
@@ -2536,23 +2284,7 @@
           <w:lang w:val="fr-CA"/>
         </w:rPr>
         <w:lastRenderedPageBreak/>
-        <w:t>GRILLE D’EVALUATION DE L</w:t>
-      </w:r>
-      <w:r>
-        <w:rPr>
-          <w:rFonts w:ascii="Calibri" w:hAnsi="Calibri"/>
-          <w:b/>
-          <w:lang w:val="fr-CA"/>
-        </w:rPr>
-        <w:t>’INTERFACE 2</w:t>
-      </w:r>
-      <w:r>
-        <w:rPr>
-          <w:rFonts w:ascii="Calibri" w:hAnsi="Calibri"/>
-          <w:b/>
-          <w:lang w:val="fr-CA"/>
-        </w:rPr>
-        <w:t>/3</w:t>
+        <w:t>GRILLE D’EVALUATION DE L’INTERFACE 2/3</w:t>
       </w:r>
     </w:p>
     <w:tbl>
@@ -3260,8 +2992,24 @@
                 <w:rFonts w:ascii="Calibri" w:hAnsi="Calibri"/>
                 <w:lang w:val="fr-CA"/>
               </w:rPr>
-              <w:t>11. Ajouter la priorité « très faible » avec une valeur de « 4 ».</w:t>
-            </w:r>
+              <w:t>11. Ajouter la priorité « très faible » avec une valeur de « 4 »</w:t>
+            </w:r>
+            <w:r>
+              <w:rPr>
+                <w:rFonts w:ascii="Calibri" w:hAnsi="Calibri"/>
+                <w:lang w:val="fr-CA"/>
+              </w:rPr>
+              <w:t xml:space="preserve"> et Actif à « Vrai » et enregistrer</w:t>
+            </w:r>
+            <w:r>
+              <w:rPr>
+                <w:rFonts w:ascii="Calibri" w:hAnsi="Calibri"/>
+                <w:lang w:val="fr-CA"/>
+              </w:rPr>
+              <w:t>.</w:t>
+            </w:r>
+            <w:bookmarkStart w:id="0" w:name="_GoBack"/>
+            <w:bookmarkEnd w:id="0"/>
           </w:p>
         </w:tc>
         <w:tc>
@@ -4459,29 +4207,13 @@
           <w:b/>
         </w:rPr>
       </w:pPr>
-      <w:bookmarkStart w:id="0" w:name="_GoBack"/>
-      <w:bookmarkEnd w:id="0"/>
       <w:r>
         <w:rPr>
           <w:rFonts w:ascii="Calibri" w:hAnsi="Calibri"/>
           <w:b/>
         </w:rPr>
         <w:lastRenderedPageBreak/>
-        <w:t xml:space="preserve">GRILLE D’EVALUATION DE L’INTERFACE </w:t>
-      </w:r>
-      <w:r>
-        <w:rPr>
-          <w:rFonts w:ascii="Calibri" w:hAnsi="Calibri"/>
-          <w:b/>
-        </w:rPr>
-        <w:t>3</w:t>
-      </w:r>
-      <w:r>
-        <w:rPr>
-          <w:rFonts w:ascii="Calibri" w:hAnsi="Calibri"/>
-          <w:b/>
-        </w:rPr>
-        <w:t>/3</w:t>
+        <w:t>GRILLE D’EVALUATION DE L’INTERFACE 3/3</w:t>
       </w:r>
     </w:p>
     <w:tbl>

</xml_diff>